<commit_message>
traduction du guide d'installation
</commit_message>
<xml_diff>
--- a/Documentation/Installation_guide.docx
+++ b/Documentation/Installation_guide.docx
@@ -11,28 +11,36 @@
         <w:ind w:left="0" w:right="0"/>
         <w:jc w:val="center"/>
         <w:rPr>
+          <w:noProof w:val="0"/>
           <w:sz w:val="60"/>
           <w:szCs w:val="60"/>
-        </w:rPr>
-      </w:pPr>
-      <w:r>
-        <w:rPr>
+          <w:lang w:val="en-GB"/>
+        </w:rPr>
+      </w:pPr>
+      <w:r>
+        <w:rPr>
+          <w:noProof w:val="0"/>
           <w:sz w:val="60"/>
           <w:szCs w:val="60"/>
+          <w:lang w:val="en-GB"/>
         </w:rPr>
         <w:t>Motricity</w:t>
       </w:r>
       <w:r>
         <w:rPr>
+          <w:noProof w:val="0"/>
           <w:sz w:val="60"/>
           <w:szCs w:val="60"/>
+          <w:lang w:val="en-GB"/>
         </w:rPr>
         <w:t xml:space="preserve"> </w:t>
       </w:r>
       <w:r>
         <w:rPr>
+          <w:noProof w:val="0"/>
           <w:sz w:val="60"/>
           <w:szCs w:val="60"/>
+          <w:lang w:val="en-GB"/>
         </w:rPr>
         <w:t>Exercise</w:t>
       </w:r>
@@ -46,8 +54,10 @@
         <w:ind w:left="0" w:right="0"/>
         <w:jc w:val="center"/>
         <w:rPr>
+          <w:noProof w:val="0"/>
           <w:sz w:val="60"/>
           <w:szCs w:val="60"/>
+          <w:lang w:val="en-GB"/>
         </w:rPr>
       </w:pPr>
     </w:p>
@@ -60,14 +70,18 @@
         <w:ind w:left="0" w:right="0"/>
         <w:jc w:val="center"/>
         <w:rPr>
+          <w:noProof w:val="0"/>
           <w:sz w:val="60"/>
           <w:szCs w:val="60"/>
-        </w:rPr>
-      </w:pPr>
-      <w:r>
-        <w:rPr>
+          <w:lang w:val="en-GB"/>
+        </w:rPr>
+      </w:pPr>
+      <w:r>
+        <w:rPr>
+          <w:noProof w:val="0"/>
           <w:sz w:val="60"/>
           <w:szCs w:val="60"/>
+          <w:lang w:val="en-GB"/>
         </w:rPr>
         <w:t>Installation guide</w:t>
       </w:r>
@@ -80,6 +94,10 @@
         <w:spacing w:before="0" w:beforeAutospacing="off" w:after="160" w:afterAutospacing="off" w:line="259" w:lineRule="auto"/>
         <w:ind w:left="0" w:right="0"/>
         <w:jc w:val="left"/>
+        <w:rPr>
+          <w:noProof w:val="0"/>
+          <w:lang w:val="en-GB"/>
+        </w:rPr>
       </w:pPr>
     </w:p>
     <w:p>
@@ -90,11 +108,24 @@
         <w:spacing w:before="0" w:beforeAutospacing="off" w:after="160" w:afterAutospacing="off" w:line="259" w:lineRule="auto"/>
         <w:ind w:left="0" w:right="0"/>
         <w:jc w:val="left"/>
-      </w:pPr>
-    </w:p>
-    <w:p>
-      <w:pPr/>
-      <w:r>
+        <w:rPr>
+          <w:noProof w:val="0"/>
+          <w:lang w:val="en-GB"/>
+        </w:rPr>
+      </w:pPr>
+    </w:p>
+    <w:p>
+      <w:pPr>
+        <w:rPr>
+          <w:noProof w:val="0"/>
+          <w:lang w:val="en-GB"/>
+        </w:rPr>
+      </w:pPr>
+      <w:r>
+        <w:rPr>
+          <w:noProof w:val="0"/>
+          <w:lang w:val="en-GB"/>
+        </w:rPr>
         <w:br w:type="page"/>
       </w:r>
     </w:p>
@@ -105,6 +136,9 @@
           <w:docPartGallery w:val="Table of Contents"/>
           <w:docPartUnique/>
         </w:docPartObj>
+        <w:rPr>
+          <w:rStyle w:val="Hyperlink"/>
+        </w:rPr>
       </w:sdtPr>
       <w:sdtContent>
         <w:p>
@@ -368,48 +402,104 @@
       </w:sdtContent>
     </w:sdt>
     <w:p>
-      <w:pPr/>
+      <w:pPr>
+        <w:rPr>
+          <w:noProof w:val="0"/>
+          <w:lang w:val="en-GB"/>
+        </w:rPr>
+      </w:pPr>
     </w:p>
     <w:p>
       <w:pPr>
         <w:pStyle w:val="Heading1"/>
+        <w:rPr>
+          <w:noProof w:val="0"/>
+          <w:lang w:val="en-GB"/>
+        </w:rPr>
       </w:pPr>
       <w:bookmarkStart w:name="_Toc1012095855" w:id="1417010123"/>
       <w:r>
-        <w:rPr/>
-        <w:t>Préambule :</w:t>
+        <w:rPr>
+          <w:noProof w:val="0"/>
+          <w:lang w:val="en-GB"/>
+        </w:rPr>
+        <w:t>P</w:t>
+      </w:r>
+      <w:r>
+        <w:rPr>
+          <w:noProof w:val="0"/>
+          <w:lang w:val="en-GB"/>
+        </w:rPr>
+        <w:t>reamble</w:t>
+      </w:r>
+      <w:r>
+        <w:rPr>
+          <w:noProof w:val="0"/>
+          <w:lang w:val="en-GB"/>
+        </w:rPr>
+        <w:t>:</w:t>
       </w:r>
       <w:bookmarkEnd w:id="1417010123"/>
       <w:r>
-        <w:rPr/>
+        <w:rPr>
+          <w:noProof w:val="0"/>
+          <w:lang w:val="en-GB"/>
+        </w:rPr>
         <w:t xml:space="preserve"> </w:t>
       </w:r>
     </w:p>
     <w:p>
       <w:pPr>
         <w:pStyle w:val="Normal"/>
-      </w:pPr>
-      <w:r>
-        <w:rPr/>
-        <w:t>Dû à la grande diversité de distributions Android, nous ne pouvons pas expliquer précisément la marche à suivre pour installer notre application. Nous ren</w:t>
-      </w:r>
-      <w:r>
-        <w:rPr/>
-        <w:t>voyons donc souvent, à la documentation officielle de votre modèle de smartphone.</w:t>
+        <w:rPr>
+          <w:noProof w:val="0"/>
+          <w:lang w:val="en-GB"/>
+        </w:rPr>
+      </w:pPr>
+      <w:r>
+        <w:rPr>
+          <w:noProof w:val="0"/>
+          <w:lang w:val="en-GB"/>
+        </w:rPr>
+        <w:t>Due to the wide variety of Android distributions, we cannot provide precise instructions for installing our application. Therefore, we often refer to the official documentation of your smartphone model.</w:t>
       </w:r>
     </w:p>
     <w:p>
       <w:pPr>
         <w:pStyle w:val="Heading1"/>
+        <w:rPr>
+          <w:noProof w:val="0"/>
+          <w:lang w:val="en-GB"/>
+        </w:rPr>
       </w:pPr>
       <w:bookmarkStart w:name="_Toc1096100853" w:id="101846559"/>
       <w:r>
-        <w:rPr/>
-        <w:t>Prérequis :</w:t>
+        <w:rPr>
+          <w:noProof w:val="0"/>
+          <w:lang w:val="en-GB"/>
+        </w:rPr>
+        <w:t>P</w:t>
+      </w:r>
+      <w:r>
+        <w:rPr>
+          <w:noProof w:val="0"/>
+          <w:lang w:val="en-GB"/>
+        </w:rPr>
+        <w:t>rerequisites</w:t>
+      </w:r>
+      <w:r>
+        <w:rPr>
+          <w:noProof w:val="0"/>
+          <w:lang w:val="en-GB"/>
+        </w:rPr>
+        <w:t>:</w:t>
       </w:r>
       <w:bookmarkEnd w:id="101846559"/>
       <w:r>
-        <w:rPr/>
+        <w:rPr>
+          <w:noProof w:val="0"/>
+          <w:lang w:val="en-GB"/>
+        </w:rPr>
         <w:t xml:space="preserve"> </w:t>
       </w:r>
     </w:p>
@@ -420,33 +510,43 @@
           <w:ilvl w:val="0"/>
           <w:numId w:val="1"/>
         </w:numPr>
-        <w:rPr/>
-      </w:pPr>
-      <w:r>
-        <w:rPr/>
-        <w:t>Télécharger l’APK (sur un ordinateur ou sur le téléphone ou doit se faire l’installation)</w:t>
+        <w:rPr>
+          <w:noProof w:val="0"/>
+          <w:lang w:val="en-GB"/>
+        </w:rPr>
+      </w:pPr>
+      <w:r>
+        <w:rPr>
+          <w:noProof w:val="0"/>
+          <w:lang w:val="en-GB"/>
+        </w:rPr>
+        <w:t>Download the APK (on a computer or on the phone where the installation should take place)</w:t>
       </w:r>
       <w:r>
         <w:br/>
       </w:r>
       <w:r>
-        <w:rPr/>
-        <w:t>Lien de téléchargement :</w:t>
-      </w:r>
-      <w:r>
-        <w:rPr/>
-        <w:t xml:space="preserve"> </w:t>
-      </w:r>
-      <w:hyperlink r:id="R6f2beb75640c4178">
+        <w:rPr>
+          <w:noProof w:val="0"/>
+          <w:lang w:val="en-GB"/>
+        </w:rPr>
+        <w:t xml:space="preserve">Download link: </w:t>
+      </w:r>
+      <w:hyperlink r:id="R13969803bd784cfd">
         <w:r>
           <w:rPr>
             <w:rStyle w:val="Hyperlink"/>
+            <w:noProof w:val="0"/>
+            <w:lang w:val="en-GB"/>
           </w:rPr>
           <w:t>https://github.com/RGouaud/MotricityExercices/</w:t>
         </w:r>
       </w:hyperlink>
       <w:r>
-        <w:rPr/>
+        <w:rPr>
+          <w:noProof w:val="0"/>
+          <w:lang w:val="en-GB"/>
+        </w:rPr>
         <w:t xml:space="preserve"> </w:t>
       </w:r>
     </w:p>
@@ -457,31 +557,17 @@
           <w:ilvl w:val="0"/>
           <w:numId w:val="1"/>
         </w:numPr>
-        <w:rPr/>
-      </w:pPr>
-      <w:r>
-        <w:rPr/>
-        <w:t xml:space="preserve">Un </w:t>
-      </w:r>
-      <w:r>
-        <w:rPr/>
-        <w:t xml:space="preserve">smartphone </w:t>
-      </w:r>
-      <w:r>
-        <w:rPr/>
-        <w:t>dont la version d’</w:t>
-      </w:r>
-      <w:r>
-        <w:rPr/>
-        <w:t>A</w:t>
-      </w:r>
-      <w:r>
-        <w:rPr/>
-        <w:t>ndroid est Android 6 (</w:t>
-      </w:r>
-      <w:r>
-        <w:rPr/>
-        <w:t>Marshmallow, à partir de 2015)</w:t>
+        <w:rPr>
+          <w:noProof w:val="0"/>
+          <w:lang w:val="en-GB"/>
+        </w:rPr>
+      </w:pPr>
+      <w:r>
+        <w:rPr>
+          <w:noProof w:val="0"/>
+          <w:lang w:val="en-GB"/>
+        </w:rPr>
+        <w:t>A smartphone running Android version 6 (Marshmallow, starting from 2015)</w:t>
       </w:r>
     </w:p>
     <w:p>
@@ -491,41 +577,51 @@
           <w:ilvl w:val="0"/>
           <w:numId w:val="1"/>
         </w:numPr>
-        <w:rPr/>
-      </w:pPr>
-      <w:r>
-        <w:rPr/>
-        <w:t>Le câble de chargement de votre téléphone</w:t>
-      </w:r>
-    </w:p>
-    <w:p>
-      <w:pPr>
-        <w:pStyle w:val="Normal"/>
-      </w:pPr>
-    </w:p>
-    <w:p>
-      <w:pPr>
-        <w:pStyle w:val="Normal"/>
-      </w:pPr>
-      <w:r>
-        <w:rPr/>
-        <w:t>En s</w:t>
-      </w:r>
-      <w:r>
-        <w:rPr/>
-        <w:t xml:space="preserve">e </w:t>
-      </w:r>
-      <w:r>
-        <w:rPr/>
-        <w:t>référ</w:t>
-      </w:r>
-      <w:r>
-        <w:rPr/>
-        <w:t>ant</w:t>
-      </w:r>
-      <w:r>
-        <w:rPr/>
-        <w:t xml:space="preserve"> à la documentation spécifique à votre modèle de smartphone :</w:t>
+        <w:rPr>
+          <w:noProof w:val="0"/>
+          <w:lang w:val="en-GB"/>
+        </w:rPr>
+      </w:pPr>
+      <w:r>
+        <w:rPr>
+          <w:noProof w:val="0"/>
+          <w:lang w:val="en-GB"/>
+        </w:rPr>
+        <w:t>The charging cable for your phone</w:t>
+      </w:r>
+    </w:p>
+    <w:p>
+      <w:pPr>
+        <w:pStyle w:val="Normal"/>
+        <w:rPr>
+          <w:noProof w:val="0"/>
+          <w:lang w:val="en-GB"/>
+        </w:rPr>
+      </w:pPr>
+    </w:p>
+    <w:p>
+      <w:pPr>
+        <w:pStyle w:val="Normal"/>
+      </w:pPr>
+      <w:r>
+        <w:rPr>
+          <w:rFonts w:ascii="Calibri" w:hAnsi="Calibri" w:eastAsia="Calibri" w:cs="Calibri"/>
+          <w:noProof w:val="0"/>
+          <w:sz w:val="22"/>
+          <w:szCs w:val="22"/>
+          <w:lang w:val="en-GB"/>
+        </w:rPr>
+        <w:t>Referring</w:t>
+      </w:r>
+      <w:r>
+        <w:rPr>
+          <w:rFonts w:ascii="Calibri" w:hAnsi="Calibri" w:eastAsia="Calibri" w:cs="Calibri"/>
+          <w:noProof w:val="0"/>
+          <w:sz w:val="22"/>
+          <w:szCs w:val="22"/>
+          <w:lang w:val="en-GB"/>
+        </w:rPr>
+        <w:t xml:space="preserve"> to the documentation specific to your smartphone model:</w:t>
       </w:r>
     </w:p>
     <w:p>
@@ -535,19 +631,17 @@
           <w:ilvl w:val="0"/>
           <w:numId w:val="1"/>
         </w:numPr>
-        <w:rPr/>
-      </w:pPr>
-      <w:r>
-        <w:rPr/>
-        <w:t xml:space="preserve">Savoir comment accéder </w:t>
-      </w:r>
-      <w:r>
-        <w:rPr/>
-        <w:t>à</w:t>
-      </w:r>
-      <w:r>
-        <w:rPr/>
-        <w:t xml:space="preserve"> l’explorateur de fichiers de votre application</w:t>
+        <w:rPr>
+          <w:noProof w:val="0"/>
+          <w:lang w:val="en-GB"/>
+        </w:rPr>
+      </w:pPr>
+      <w:r>
+        <w:rPr>
+          <w:noProof w:val="0"/>
+          <w:lang w:val="en-GB"/>
+        </w:rPr>
+        <w:t>Know how to access the file explorer of your application</w:t>
       </w:r>
     </w:p>
     <w:p>
@@ -557,145 +651,266 @@
           <w:ilvl w:val="0"/>
           <w:numId w:val="1"/>
         </w:numPr>
-        <w:rPr/>
-      </w:pPr>
-      <w:r>
-        <w:rPr/>
-        <w:t xml:space="preserve">Autoriser l’installation d’applications externe au </w:t>
-      </w:r>
-      <w:r>
-        <w:rPr/>
-        <w:t>PlayStore</w:t>
-      </w:r>
-      <w:r>
-        <w:rPr/>
-        <w:t xml:space="preserve"> depuis l’application “Files browser”</w:t>
-      </w:r>
-      <w:r>
-        <w:rPr/>
-        <w:t xml:space="preserve"> (ATTENTION : action dangereuse)</w:t>
+        <w:rPr>
+          <w:noProof w:val="0"/>
+          <w:lang w:val="en-GB"/>
+        </w:rPr>
+      </w:pPr>
+      <w:r>
+        <w:rPr>
+          <w:noProof w:val="0"/>
+          <w:lang w:val="en-GB"/>
+        </w:rPr>
+        <w:t>Allow the installation of applications from sources outside the Play Store via the "Files browser" application (</w:t>
+      </w:r>
+      <w:r>
+        <w:rPr>
+          <w:b w:val="1"/>
+          <w:bCs w:val="1"/>
+          <w:noProof w:val="0"/>
+          <w:lang w:val="en-GB"/>
+        </w:rPr>
+        <w:t>CAUTION</w:t>
+      </w:r>
+      <w:r>
+        <w:rPr>
+          <w:noProof w:val="0"/>
+          <w:lang w:val="en-GB"/>
+        </w:rPr>
+        <w:t>: risky action)</w:t>
       </w:r>
     </w:p>
     <w:p>
       <w:pPr>
         <w:pStyle w:val="Heading1"/>
+        <w:rPr>
+          <w:noProof w:val="0"/>
+          <w:lang w:val="en-GB"/>
+        </w:rPr>
       </w:pPr>
       <w:bookmarkStart w:name="_Toc1072612705" w:id="749305639"/>
       <w:r>
-        <w:rPr/>
-        <w:t>Installation :</w:t>
+        <w:rPr>
+          <w:noProof w:val="0"/>
+          <w:lang w:val="en-GB"/>
+        </w:rPr>
+        <w:t>Installation:</w:t>
       </w:r>
       <w:bookmarkEnd w:id="749305639"/>
     </w:p>
     <w:p>
       <w:pPr>
-        <w:pStyle w:val="Normal"/>
-      </w:pPr>
-      <w:r>
-        <w:rPr/>
-        <w:t xml:space="preserve">Deux configurations possibles : </w:t>
-      </w:r>
-    </w:p>
-    <w:p>
-      <w:pPr>
-        <w:pStyle w:val="Normal"/>
-      </w:pPr>
-      <w:r>
-        <w:rPr/>
-        <w:t>Le package a été téléchargé sur un ordinateur</w:t>
-      </w:r>
-    </w:p>
-    <w:p>
-      <w:pPr>
-        <w:pStyle w:val="Normal"/>
-      </w:pPr>
-      <w:r>
-        <w:rPr/>
-        <w:t xml:space="preserve">Le package a été téléchargé directement sur le téléphone </w:t>
-      </w:r>
-    </w:p>
-    <w:p>
-      <w:pPr>
-        <w:pStyle w:val="Normal"/>
+        <w:ind w:left="-20" w:right="-20"/>
+      </w:pPr>
+      <w:r>
+        <w:rPr>
+          <w:rFonts w:ascii="Calibri" w:hAnsi="Calibri" w:eastAsia="Calibri" w:cs="Calibri"/>
+          <w:noProof w:val="0"/>
+          <w:sz w:val="22"/>
+          <w:szCs w:val="22"/>
+          <w:lang w:val="en-GB"/>
+        </w:rPr>
+        <w:t>Two possible configurations:</w:t>
+      </w:r>
+    </w:p>
+    <w:p>
+      <w:pPr>
+        <w:ind w:left="-20" w:right="-20"/>
+      </w:pPr>
+      <w:r>
+        <w:rPr>
+          <w:rFonts w:ascii="Calibri" w:hAnsi="Calibri" w:eastAsia="Calibri" w:cs="Calibri"/>
+          <w:noProof w:val="0"/>
+          <w:sz w:val="22"/>
+          <w:szCs w:val="22"/>
+          <w:lang w:val="en-GB"/>
+        </w:rPr>
+        <w:t>The package has been downloaded on a computer</w:t>
+      </w:r>
+    </w:p>
+    <w:p>
+      <w:pPr>
+        <w:ind w:left="-20" w:right="-20"/>
+        <w:rPr>
+          <w:noProof w:val="0"/>
+          <w:lang w:val="en-GB"/>
+        </w:rPr>
+      </w:pPr>
+      <w:r>
+        <w:rPr>
+          <w:rFonts w:ascii="Calibri" w:hAnsi="Calibri" w:eastAsia="Calibri" w:cs="Calibri"/>
+          <w:noProof w:val="0"/>
+          <w:sz w:val="22"/>
+          <w:szCs w:val="22"/>
+          <w:lang w:val="en-GB"/>
+        </w:rPr>
+        <w:t xml:space="preserve">The package has been downloaded directly on the </w:t>
+      </w:r>
+      <w:r>
+        <w:rPr>
+          <w:rFonts w:ascii="Calibri" w:hAnsi="Calibri" w:eastAsia="Calibri" w:cs="Calibri"/>
+          <w:noProof w:val="0"/>
+          <w:sz w:val="22"/>
+          <w:szCs w:val="22"/>
+          <w:lang w:val="en-GB"/>
+        </w:rPr>
+        <w:t>phone</w:t>
+      </w:r>
+      <w:r>
+        <w:rPr>
+          <w:noProof w:val="0"/>
+          <w:lang w:val="en-GB"/>
+        </w:rPr>
+        <w:t xml:space="preserve"> </w:t>
+      </w:r>
+    </w:p>
+    <w:p>
+      <w:pPr>
+        <w:pStyle w:val="Normal"/>
+        <w:rPr>
+          <w:noProof w:val="0"/>
+          <w:lang w:val="en-GB"/>
+        </w:rPr>
       </w:pPr>
     </w:p>
     <w:p>
       <w:pPr>
         <w:pStyle w:val="Heading2"/>
+        <w:rPr>
+          <w:noProof w:val="0"/>
+          <w:lang w:val="en-GB"/>
+        </w:rPr>
       </w:pPr>
       <w:bookmarkStart w:name="_Toc2095280566" w:id="1685763571"/>
       <w:r>
-        <w:rPr/>
-        <w:t>Package sur un ordinateur</w:t>
+        <w:rPr>
+          <w:noProof w:val="0"/>
+          <w:lang w:val="en-GB"/>
+        </w:rPr>
+        <w:t xml:space="preserve">Package </w:t>
+      </w:r>
+      <w:r>
+        <w:rPr>
+          <w:noProof w:val="0"/>
+          <w:lang w:val="en-GB"/>
+        </w:rPr>
+        <w:t>on your computer</w:t>
       </w:r>
       <w:bookmarkEnd w:id="1685763571"/>
     </w:p>
     <w:p>
       <w:pPr>
         <w:pStyle w:val="Normal"/>
-      </w:pPr>
-    </w:p>
-    <w:p>
-      <w:pPr>
-        <w:pStyle w:val="Normal"/>
-      </w:pPr>
-      <w:r>
-        <w:rPr/>
-        <w:t>Une fois le package sur le téléphone, se référer à la suite : Package directement sur le téléphone</w:t>
-      </w:r>
-    </w:p>
-    <w:p>
-      <w:pPr>
-        <w:pStyle w:val="Normal"/>
+        <w:rPr>
+          <w:noProof w:val="0"/>
+          <w:lang w:val="en-GB"/>
+        </w:rPr>
+      </w:pPr>
+    </w:p>
+    <w:p>
+      <w:pPr>
+        <w:pStyle w:val="Normal"/>
+      </w:pPr>
+      <w:r>
+        <w:rPr>
+          <w:rFonts w:ascii="Calibri" w:hAnsi="Calibri" w:eastAsia="Calibri" w:cs="Calibri"/>
+          <w:noProof w:val="0"/>
+          <w:sz w:val="22"/>
+          <w:szCs w:val="22"/>
+          <w:lang w:val="en-GB"/>
+        </w:rPr>
+        <w:t>Once the package is on the phone, refer to the following: Package directly on the phone</w:t>
+      </w:r>
+    </w:p>
+    <w:p>
+      <w:pPr>
+        <w:pStyle w:val="Normal"/>
+        <w:rPr>
+          <w:noProof w:val="0"/>
+          <w:lang w:val="en-GB"/>
+        </w:rPr>
       </w:pPr>
     </w:p>
     <w:p>
       <w:pPr>
         <w:pStyle w:val="Heading2"/>
+        <w:rPr>
+          <w:noProof w:val="0"/>
+          <w:lang w:val="en-GB"/>
+        </w:rPr>
       </w:pPr>
       <w:bookmarkStart w:name="_Toc1398544027" w:id="1970483200"/>
       <w:r>
-        <w:rPr/>
-        <w:t>Package directement sur le téléphone</w:t>
+        <w:rPr>
+          <w:noProof w:val="0"/>
+          <w:lang w:val="en-GB"/>
+        </w:rPr>
+        <w:t xml:space="preserve">Package </w:t>
+      </w:r>
+      <w:r>
+        <w:rPr>
+          <w:noProof w:val="0"/>
+          <w:lang w:val="en-GB"/>
+        </w:rPr>
+        <w:t>directly on the phone</w:t>
       </w:r>
       <w:bookmarkEnd w:id="1970483200"/>
     </w:p>
     <w:p>
       <w:pPr>
         <w:pStyle w:val="Normal"/>
-      </w:pPr>
-    </w:p>
-    <w:p>
-      <w:pPr>
-        <w:pStyle w:val="Normal"/>
-      </w:pPr>
-    </w:p>
-    <w:p>
-      <w:pPr>
-        <w:pStyle w:val="Normal"/>
-      </w:pPr>
-      <w:r>
-        <w:rPr/>
-        <w:t xml:space="preserve">Maintenant, il faudra </w:t>
-      </w:r>
-      <w:r>
-        <w:rPr/>
-        <w:t>trouver puis ouvrir votre explorateur de fichier (la façon d’y accéder peut varier en fonction de la marque de votre smartphone, se référer à la documentation spécifique à votre modèle)</w:t>
-      </w:r>
-    </w:p>
-    <w:p>
-      <w:pPr>
-        <w:pStyle w:val="Normal"/>
+        <w:rPr>
+          <w:noProof w:val="0"/>
+          <w:lang w:val="en-GB"/>
+        </w:rPr>
+      </w:pPr>
+    </w:p>
+    <w:p>
+      <w:pPr>
+        <w:pStyle w:val="Normal"/>
+        <w:rPr>
+          <w:noProof w:val="0"/>
+          <w:lang w:val="en-GB"/>
+        </w:rPr>
+      </w:pPr>
+    </w:p>
+    <w:p>
+      <w:pPr>
+        <w:pStyle w:val="Normal"/>
+        <w:rPr>
+          <w:noProof w:val="0"/>
+          <w:lang w:val="en-GB"/>
+        </w:rPr>
+      </w:pPr>
+      <w:r>
+        <w:rPr>
+          <w:noProof w:val="0"/>
+          <w:lang w:val="en-GB"/>
+        </w:rPr>
+        <w:t>Now, you will need to find and open your file explorer (the method to access it may vary depending on the brand of your smartphone, refer to the specific documentation for your model).</w:t>
+      </w:r>
+    </w:p>
+    <w:p>
+      <w:pPr>
+        <w:pStyle w:val="Normal"/>
+        <w:rPr>
+          <w:noProof w:val="0"/>
+          <w:lang w:val="en-GB"/>
+        </w:rPr>
       </w:pPr>
     </w:p>
     <w:p>
       <w:pPr>
         <w:pStyle w:val="Normal"/>
         <w:jc w:val="center"/>
+        <w:rPr>
+          <w:noProof w:val="0"/>
+          <w:lang w:val="en-GB"/>
+        </w:rPr>
       </w:pPr>
       <w:r>
         <w:drawing>
-          <wp:inline wp14:editId="7353FE4C" wp14:anchorId="11E876CB">
+          <wp:inline wp14:editId="1F703172" wp14:anchorId="11E876CB">
             <wp:extent cx="935337" cy="827542"/>
             <wp:effectExtent l="0" t="0" r="0" b="0"/>
             <wp:docPr id="1414248027" name="" title=""/>
@@ -710,7 +925,7 @@
                     <pic:cNvPicPr/>
                   </pic:nvPicPr>
                   <pic:blipFill>
-                    <a:blip r:embed="R0ffe25e911a04996">
+                    <a:blip r:embed="R77905faf40ac4549">
                       <a:extLst xmlns:a="http://schemas.openxmlformats.org/drawingml/2006/main">
                         <a:ext xmlns:a="http://schemas.openxmlformats.org/drawingml/2006/main" uri="{28A0092B-C50C-407E-A947-70E740481C1C}">
                           <a14:useLocalDpi xmlns:a14="http://schemas.microsoft.com/office/drawing/2010/main" val="0"/>
@@ -740,43 +955,55 @@
     </w:p>
     <w:p>
       <w:pPr>
-        <w:pStyle w:val="Normal"/>
-      </w:pPr>
-      <w:r>
-        <w:rPr/>
-        <w:t xml:space="preserve">Se rendre </w:t>
-      </w:r>
-      <w:r>
-        <w:rPr/>
-        <w:t>dans le dossier téléchargement</w:t>
-      </w:r>
-      <w:r>
-        <w:rPr/>
-        <w:t>.</w:t>
-      </w:r>
-    </w:p>
-    <w:p>
-      <w:pPr>
-        <w:pStyle w:val="Normal"/>
-      </w:pPr>
-      <w:r>
-        <w:rPr/>
-        <w:t>Vous pourrez constater qu’y apparaît l’APK de l’application, précédemment téléchargée.</w:t>
-      </w:r>
-    </w:p>
-    <w:p>
-      <w:pPr>
-        <w:pStyle w:val="Normal"/>
+        <w:ind w:left="-20" w:right="-20"/>
+      </w:pPr>
+      <w:r>
+        <w:rPr>
+          <w:rFonts w:ascii="Calibri" w:hAnsi="Calibri" w:eastAsia="Calibri" w:cs="Calibri"/>
+          <w:noProof w:val="0"/>
+          <w:sz w:val="22"/>
+          <w:szCs w:val="22"/>
+          <w:lang w:val="en-GB"/>
+        </w:rPr>
+        <w:t>Navigate to the "Downloads" folder.</w:t>
+      </w:r>
+    </w:p>
+    <w:p>
+      <w:pPr>
+        <w:ind w:left="-20" w:right="-20"/>
+      </w:pPr>
+      <w:r>
+        <w:rPr>
+          <w:rFonts w:ascii="Calibri" w:hAnsi="Calibri" w:eastAsia="Calibri" w:cs="Calibri"/>
+          <w:noProof w:val="0"/>
+          <w:sz w:val="22"/>
+          <w:szCs w:val="22"/>
+          <w:lang w:val="en-GB"/>
+        </w:rPr>
+        <w:t>You will notice that the previously downloaded APK of the application appears there.</w:t>
+      </w:r>
+    </w:p>
+    <w:p>
+      <w:pPr>
+        <w:pStyle w:val="Normal"/>
+        <w:rPr>
+          <w:noProof w:val="0"/>
+          <w:lang w:val="en-GB"/>
+        </w:rPr>
       </w:pPr>
     </w:p>
     <w:p>
       <w:pPr>
         <w:pStyle w:val="Normal"/>
         <w:jc w:val="center"/>
+        <w:rPr>
+          <w:noProof w:val="0"/>
+          <w:lang w:val="en-GB"/>
+        </w:rPr>
       </w:pPr>
       <w:r>
         <w:drawing>
-          <wp:inline wp14:editId="4E03EA15" wp14:anchorId="02079593">
+          <wp:inline wp14:editId="0DD474C3" wp14:anchorId="02079593">
             <wp:extent cx="2345602" cy="1480661"/>
             <wp:effectExtent l="0" t="0" r="0" b="0"/>
             <wp:docPr id="1145534083" name="" title=""/>
@@ -791,7 +1018,7 @@
                     <pic:cNvPicPr/>
                   </pic:nvPicPr>
                   <pic:blipFill>
-                    <a:blip r:embed="Rfef3a3f14570450a">
+                    <a:blip r:embed="R2140628bcc7246c2">
                       <a:extLst xmlns:a="http://schemas.openxmlformats.org/drawingml/2006/main">
                         <a:ext xmlns:a="http://schemas.openxmlformats.org/drawingml/2006/main" uri="{28A0092B-C50C-407E-A947-70E740481C1C}">
                           <a14:useLocalDpi xmlns:a14="http://schemas.microsoft.com/office/drawing/2010/main" val="0"/>
@@ -821,95 +1048,112 @@
     <w:p>
       <w:pPr>
         <w:pStyle w:val="Normal"/>
-      </w:pPr>
-    </w:p>
-    <w:p>
-      <w:pPr>
-        <w:pStyle w:val="Normal"/>
-      </w:pPr>
-      <w:r>
-        <w:rPr/>
-        <w:t xml:space="preserve">Il faudra cliquer dessus, pour lancer l’installation </w:t>
-      </w:r>
-      <w:r>
-        <w:rPr/>
-        <w:t>de l’application.</w:t>
-      </w:r>
-    </w:p>
-    <w:p>
-      <w:pPr>
-        <w:pStyle w:val="Normal"/>
-      </w:pPr>
-      <w:r>
-        <w:rPr/>
-        <w:t>L’application s’installera finalement comme une application classique, installée depuis le PlayStore</w:t>
-      </w:r>
-    </w:p>
-    <w:p>
-      <w:pPr>
-        <w:pStyle w:val="Normal"/>
-      </w:pPr>
-    </w:p>
-    <w:p>
-      <w:pPr>
-        <w:pStyle w:val="Normal"/>
-      </w:pPr>
-    </w:p>
-    <w:p>
-      <w:pPr>
-        <w:pStyle w:val="Normal"/>
+        <w:rPr>
+          <w:noProof w:val="0"/>
+          <w:lang w:val="en-GB"/>
+        </w:rPr>
+      </w:pPr>
+    </w:p>
+    <w:p>
+      <w:pPr>
+        <w:ind w:left="-20" w:right="-20"/>
+      </w:pPr>
+      <w:r>
+        <w:rPr>
+          <w:rFonts w:ascii="Calibri" w:hAnsi="Calibri" w:eastAsia="Calibri" w:cs="Calibri"/>
+          <w:noProof w:val="0"/>
+          <w:sz w:val="22"/>
+          <w:szCs w:val="22"/>
+          <w:lang w:val="en-GB"/>
+        </w:rPr>
+        <w:t>You will need to click on it to initiate the installation of the application.</w:t>
+      </w:r>
+    </w:p>
+    <w:p>
+      <w:pPr>
+        <w:ind w:left="-20" w:right="-20"/>
+      </w:pPr>
+      <w:r>
+        <w:rPr>
+          <w:rFonts w:ascii="Calibri" w:hAnsi="Calibri" w:eastAsia="Calibri" w:cs="Calibri"/>
+          <w:noProof w:val="0"/>
+          <w:sz w:val="22"/>
+          <w:szCs w:val="22"/>
+          <w:lang w:val="en-GB"/>
+        </w:rPr>
+        <w:t>The application will then install like a typical application, as if it were installed from the Play Store.</w:t>
+      </w:r>
+    </w:p>
+    <w:p>
+      <w:pPr>
+        <w:pStyle w:val="Normal"/>
+        <w:rPr>
+          <w:noProof w:val="0"/>
+          <w:lang w:val="en-GB"/>
+        </w:rPr>
       </w:pPr>
     </w:p>
     <w:p>
       <w:pPr>
         <w:pStyle w:val="Heading1"/>
-      </w:pPr>
-      <w:bookmarkStart w:name="_Toc2007819528" w:id="44241908"/>
-      <w:r>
-        <w:rPr/>
-        <w:t>Désinstaller</w:t>
-      </w:r>
-      <w:r>
-        <w:rPr/>
-        <w:t xml:space="preserve"> l’application</w:t>
-      </w:r>
-      <w:bookmarkEnd w:id="44241908"/>
-    </w:p>
-    <w:p>
-      <w:pPr>
-        <w:pStyle w:val="Normal"/>
-      </w:pPr>
-    </w:p>
-    <w:p>
-      <w:pPr>
-        <w:pStyle w:val="Normal"/>
-      </w:pPr>
-      <w:r>
-        <w:rPr/>
-        <w:t>Pour désinstaller l’application, il suffira d’effectuer un clic long sur le logo de l’application dans l’explorateurs d’ap</w:t>
-      </w:r>
-      <w:r>
-        <w:rPr/>
-        <w:t>plications, pu</w:t>
-      </w:r>
-      <w:r>
-        <w:rPr/>
-        <w:t>is d’effectuer un appuie long dessus. Cela ouvrira un menu contextuel, avec une option permettant de désinstaller l’application.</w:t>
-      </w:r>
-    </w:p>
-    <w:p>
-      <w:pPr>
-        <w:pStyle w:val="Normal"/>
+        <w:rPr>
+          <w:noProof w:val="0"/>
+          <w:lang w:val="en-GB"/>
+        </w:rPr>
+      </w:pPr>
+      <w:r>
+        <w:rPr>
+          <w:noProof w:val="0"/>
+          <w:lang w:val="en-GB"/>
+        </w:rPr>
+        <w:t>Uninstall the application</w:t>
+      </w:r>
+    </w:p>
+    <w:p>
+      <w:pPr>
+        <w:pStyle w:val="Normal"/>
+        <w:rPr>
+          <w:noProof w:val="0"/>
+          <w:lang w:val="en-GB"/>
+        </w:rPr>
+      </w:pPr>
+    </w:p>
+    <w:p>
+      <w:pPr>
+        <w:pStyle w:val="Normal"/>
+      </w:pPr>
+      <w:r>
+        <w:rPr>
+          <w:rFonts w:ascii="Calibri" w:hAnsi="Calibri" w:eastAsia="Calibri" w:cs="Calibri"/>
+          <w:noProof w:val="0"/>
+          <w:sz w:val="22"/>
+          <w:szCs w:val="22"/>
+          <w:lang w:val="en-GB"/>
+        </w:rPr>
+        <w:t>To uninstall the application, simply perform a long press on the application's icon in the application explorer, then continue to press on it. This will open a contextual menu with an option to uninstall the application.</w:t>
+      </w:r>
+    </w:p>
+    <w:p>
+      <w:pPr>
+        <w:pStyle w:val="Normal"/>
+        <w:rPr>
+          <w:noProof w:val="0"/>
+          <w:lang w:val="en-GB"/>
+        </w:rPr>
       </w:pPr>
     </w:p>
     <w:p>
       <w:pPr>
         <w:pStyle w:val="Normal"/>
         <w:jc w:val="center"/>
+        <w:rPr>
+          <w:noProof w:val="0"/>
+          <w:lang w:val="en-GB"/>
+        </w:rPr>
       </w:pPr>
       <w:r>
         <w:drawing>
-          <wp:inline wp14:editId="1267E7A5" wp14:anchorId="5B3A7764">
+          <wp:inline wp14:editId="03F7E1BB" wp14:anchorId="5B3A7764">
             <wp:extent cx="2571750" cy="2289809"/>
             <wp:effectExtent l="0" t="0" r="0" b="0"/>
             <wp:docPr id="1111587713" name="" title=""/>
@@ -924,7 +1168,7 @@
                     <pic:cNvPicPr/>
                   </pic:nvPicPr>
                   <pic:blipFill>
-                    <a:blip r:embed="R8306b8e7dac94eaa">
+                    <a:blip r:embed="R67cbd7375f4d42e7">
                       <a:extLst>
                         <a:ext xmlns:a="http://schemas.openxmlformats.org/drawingml/2006/main" uri="{28A0092B-C50C-407E-A947-70E740481C1C}">
                           <a14:useLocalDpi val="0"/>
@@ -955,28 +1199,71 @@
     <w:p>
       <w:pPr>
         <w:pStyle w:val="Normal"/>
-      </w:pPr>
-    </w:p>
-    <w:p>
-      <w:pPr>
-        <w:pStyle w:val="Normal"/>
-      </w:pPr>
-      <w:r>
-        <w:rPr>
+        <w:rPr>
+          <w:noProof w:val="0"/>
+          <w:lang w:val="en-GB"/>
+        </w:rPr>
+      </w:pPr>
+    </w:p>
+    <w:p>
+      <w:pPr>
+        <w:pStyle w:val="Normal"/>
+        <w:rPr>
+          <w:noProof w:val="0"/>
+          <w:lang w:val="en-GB"/>
+        </w:rPr>
+      </w:pPr>
+      <w:r>
+        <w:rPr>
+          <w:rFonts w:ascii="Calibri" w:hAnsi="Calibri" w:eastAsia="Calibri" w:cs="Calibri"/>
           <w:b w:val="1"/>
           <w:bCs w:val="1"/>
-        </w:rPr>
-        <w:t xml:space="preserve">Attention : </w:t>
-      </w:r>
-      <w:r>
-        <w:rPr/>
-        <w:t>cette action supprimera l’application, ainsi que tous les résultats d’exercices associées.</w:t>
-      </w:r>
-      <w:r>
-        <w:rPr>
-          <w:rStyle w:val="FootnoteReference"/>
-        </w:rPr>
-        <w:footnoteReference w:id="13039"/>
+          <w:noProof w:val="0"/>
+          <w:sz w:val="22"/>
+          <w:szCs w:val="22"/>
+          <w:lang w:val="en-GB"/>
+        </w:rPr>
+        <w:t>Caution</w:t>
+      </w:r>
+      <w:r>
+        <w:rPr>
+          <w:rFonts w:ascii="Calibri" w:hAnsi="Calibri" w:eastAsia="Calibri" w:cs="Calibri"/>
+          <w:noProof w:val="0"/>
+          <w:sz w:val="22"/>
+          <w:szCs w:val="22"/>
+          <w:lang w:val="en-GB"/>
+        </w:rPr>
+        <w:t>: This action</w:t>
+      </w:r>
+      <w:r>
+        <w:rPr>
+          <w:rFonts w:ascii="Calibri" w:hAnsi="Calibri" w:eastAsia="Calibri" w:cs="Calibri"/>
+          <w:noProof w:val="0"/>
+          <w:sz w:val="22"/>
+          <w:szCs w:val="22"/>
+          <w:lang w:val="en-GB"/>
+        </w:rPr>
+        <w:t xml:space="preserve"> will </w:t>
+      </w:r>
+      <w:r>
+        <w:rPr>
+          <w:rFonts w:ascii="Calibri" w:hAnsi="Calibri" w:eastAsia="Calibri" w:cs="Calibri"/>
+          <w:noProof w:val="0"/>
+          <w:sz w:val="22"/>
+          <w:szCs w:val="22"/>
+          <w:lang w:val="en-GB"/>
+        </w:rPr>
+        <w:t>delete</w:t>
+      </w:r>
+      <w:r>
+        <w:rPr>
+          <w:rFonts w:ascii="Calibri" w:hAnsi="Calibri" w:eastAsia="Calibri" w:cs="Calibri"/>
+          <w:noProof w:val="0"/>
+          <w:sz w:val="22"/>
+          <w:szCs w:val="22"/>
+          <w:lang w:val="en-GB"/>
+        </w:rPr>
+        <w:t xml:space="preserve"> the application, as well as all associated exercise results.</w:t>
       </w:r>
     </w:p>
     <w:sectPr>
@@ -984,8 +1271,8 @@
       <w:pgMar w:top="1440" w:right="1440" w:bottom="1440" w:left="1440" w:header="720" w:footer="720" w:gutter="0"/>
       <w:cols w:space="720"/>
       <w:docGrid w:linePitch="360"/>
-      <w:headerReference w:type="default" r:id="R26944c0e1c1d427d"/>
-      <w:footerReference w:type="default" r:id="Rf2309159a57d4e6d"/>
+      <w:headerReference w:type="default" r:id="Rd5b55a00e21f4955"/>
+      <w:footerReference w:type="default" r:id="R33b09054295c40d0"/>
     </w:sectPr>
   </w:body>
 </w:document>
@@ -1072,49 +1359,6 @@
     </w:pPr>
   </w:p>
 </w:ftr>
-</file>
-
-<file path=word/footnotes.xml><?xml version="1.0" encoding="utf-8"?>
-<w:footnotes xmlns:w14="http://schemas.microsoft.com/office/word/2010/wordml" xmlns:w="http://schemas.openxmlformats.org/wordprocessingml/2006/main">
-  <w:footnote w:type="separator" w:id="-1">
-    <w:p>
-      <w:pPr>
-        <w:spacing w:after="0" w:line="240" w:lineRule="auto"/>
-      </w:pPr>
-      <w:r>
-        <w:separator/>
-      </w:r>
-    </w:p>
-  </w:footnote>
-  <w:footnote w:type="continuationSeparator" w:id="0">
-    <w:p>
-      <w:pPr>
-        <w:spacing w:after="0" w:line="240" w:lineRule="auto"/>
-      </w:pPr>
-      <w:r>
-        <w:continuationSeparator/>
-      </w:r>
-    </w:p>
-  </w:footnote>
-  <w:footnote w:id="13039">
-    <w:p>
-      <w:pPr>
-        <w:pStyle w:val="FootnoteText"/>
-        <w:bidi w:val="0"/>
-      </w:pPr>
-      <w:r>
-        <w:rPr>
-          <w:rStyle w:val="FootnoteReference"/>
-        </w:rPr>
-        <w:footnoteRef/>
-      </w:r>
-      <w:r>
-        <w:rPr/>
-        <w:t xml:space="preserve"> </w:t>
-      </w:r>
-    </w:p>
-  </w:footnote>
-</w:footnotes>
 </file>
 
 <file path=word/header.xml><?xml version="1.0" encoding="utf-8"?>
@@ -1837,16 +2081,6 @@
       <w:szCs w:val="26"/>
     </w:rPr>
   </w:style>
-  <w:style xmlns:w14="http://schemas.microsoft.com/office/word/2010/wordml" xmlns:mc="http://schemas.openxmlformats.org/markup-compatibility/2006" xmlns:w="http://schemas.openxmlformats.org/wordprocessingml/2006/main" w:type="character" w:styleId="FootnoteReference" mc:Ignorable="w14">
-    <w:basedOn xmlns:w="http://schemas.openxmlformats.org/wordprocessingml/2006/main" w:val="DefaultParagraphFont"/>
-    <w:name xmlns:w="http://schemas.openxmlformats.org/wordprocessingml/2006/main" w:val="footnote reference"/>
-    <w:rPr xmlns:w="http://schemas.openxmlformats.org/wordprocessingml/2006/main">
-      <w:vertAlign w:val="superscript"/>
-    </w:rPr>
-    <w:semiHidden xmlns:w="http://schemas.openxmlformats.org/wordprocessingml/2006/main"/>
-    <w:uiPriority xmlns:w="http://schemas.openxmlformats.org/wordprocessingml/2006/main" w:val="99"/>
-    <w:unhideWhenUsed xmlns:w="http://schemas.openxmlformats.org/wordprocessingml/2006/main"/>
-  </w:style>
   <w:style xmlns:w="http://schemas.openxmlformats.org/wordprocessingml/2006/main" w:type="table" w:styleId="TableGrid">
     <w:name xmlns:w="http://schemas.openxmlformats.org/wordprocessingml/2006/main" w:val="Table Grid"/>
     <w:basedOn xmlns:w="http://schemas.openxmlformats.org/wordprocessingml/2006/main" w:val="TableNormal"/>
@@ -1913,32 +2147,6 @@
       <w:spacing xmlns:w="http://schemas.openxmlformats.org/wordprocessingml/2006/main" w:after="0" w:line="240" w:lineRule="auto"/>
     </w:pPr>
   </w:style>
-  <w:style xmlns:w14="http://schemas.microsoft.com/office/word/2010/wordml" xmlns:mc="http://schemas.openxmlformats.org/markup-compatibility/2006" xmlns:w="http://schemas.openxmlformats.org/wordprocessingml/2006/main" w:type="character" w:styleId="FootnoteTextChar" w:customStyle="1" mc:Ignorable="w14">
-    <w:name xmlns:w="http://schemas.openxmlformats.org/wordprocessingml/2006/main" w:val="Footnote Text Char"/>
-    <w:basedOn xmlns:w="http://schemas.openxmlformats.org/wordprocessingml/2006/main" w:val="DefaultParagraphFont"/>
-    <w:link xmlns:w="http://schemas.openxmlformats.org/wordprocessingml/2006/main" w:val="FootnoteText"/>
-    <w:rPr xmlns:w="http://schemas.openxmlformats.org/wordprocessingml/2006/main">
-      <w:sz w:val="20"/>
-      <w:szCs w:val="20"/>
-    </w:rPr>
-    <w:semiHidden xmlns:w="http://schemas.openxmlformats.org/wordprocessingml/2006/main"/>
-    <w:uiPriority xmlns:w="http://schemas.openxmlformats.org/wordprocessingml/2006/main" w:val="99"/>
-  </w:style>
-  <w:style xmlns:w14="http://schemas.microsoft.com/office/word/2010/wordml" xmlns:mc="http://schemas.openxmlformats.org/markup-compatibility/2006" xmlns:w="http://schemas.openxmlformats.org/wordprocessingml/2006/main" w:type="paragraph" w:styleId="FootnoteText" mc:Ignorable="w14">
-    <w:basedOn xmlns:w="http://schemas.openxmlformats.org/wordprocessingml/2006/main" w:val="Normal"/>
-    <w:link xmlns:w="http://schemas.openxmlformats.org/wordprocessingml/2006/main" w:val="FootnoteTextChar"/>
-    <w:name xmlns:w="http://schemas.openxmlformats.org/wordprocessingml/2006/main" w:val="footnote text"/>
-    <w:pPr xmlns:w="http://schemas.openxmlformats.org/wordprocessingml/2006/main">
-      <w:spacing xmlns:w="http://schemas.openxmlformats.org/wordprocessingml/2006/main" w:after="0" w:line="240" w:lineRule="auto"/>
-    </w:pPr>
-    <w:rPr xmlns:w="http://schemas.openxmlformats.org/wordprocessingml/2006/main">
-      <w:sz w:val="20"/>
-      <w:szCs w:val="20"/>
-    </w:rPr>
-    <w:semiHidden xmlns:w="http://schemas.openxmlformats.org/wordprocessingml/2006/main"/>
-    <w:uiPriority xmlns:w="http://schemas.openxmlformats.org/wordprocessingml/2006/main" w:val="99"/>
-    <w:unhideWhenUsed xmlns:w="http://schemas.openxmlformats.org/wordprocessingml/2006/main"/>
-  </w:style>
 </w:styles>
 </file>
 
@@ -1958,7 +2166,7 @@
         <w:behaviors>
           <w:behavior w:val="content"/>
         </w:behaviors>
-        <w:guid w:val="{726899b7-61e5-46f9-adf7-63ae000e0c9b}"/>
+        <w:guid w:val="{80b2a7ab-d3bc-494c-9df9-b282df4c6182}"/>
       </w:docPartPr>
       <w:docPartBody>
         <w:p>

</xml_diff>